<commit_message>
1_abstract and added IEEE.docx (template)
</commit_message>
<xml_diff>
--- a/docs/1_abstract.docx
+++ b/docs/1_abstract.docx
@@ -195,66 +195,438 @@
         </w:rPr>
         <w:t>Decision Tree</w:t>
       </w:r>
+      <w:r>
+        <w:rPr>
+          <w:rFonts w:ascii="Times New Roman" w:hAnsi="Times New Roman" w:cs="Times New Roman"/>
+          <w:sz w:val="24"/>
+          <w:szCs w:val="24"/>
+        </w:rPr>
+        <w:t xml:space="preserve"> along with standard statistical tests like ANOVA, Chi-Square, T-Test, etc, for selecting best attributes.</w:t>
+      </w:r>
+    </w:p>
+    <w:p>
+      <w:pPr>
+        <w:jc w:val="both"/>
+        <w:rPr>
+          <w:rFonts w:ascii="Times New Roman" w:hAnsi="Times New Roman" w:cs="Times New Roman"/>
+          <w:sz w:val="24"/>
+          <w:szCs w:val="24"/>
+        </w:rPr>
+      </w:pPr>
+      <w:r>
+        <w:rPr>
+          <w:rFonts w:ascii="Times New Roman" w:hAnsi="Times New Roman" w:cs="Times New Roman"/>
+          <w:b/>
+          <w:bCs/>
+          <w:sz w:val="24"/>
+          <w:szCs w:val="24"/>
+        </w:rPr>
+        <w:t>Results.</w:t>
+      </w:r>
+    </w:p>
+    <w:p>
+      <w:pPr>
+        <w:jc w:val="both"/>
+        <w:rPr>
+          <w:rFonts w:ascii="Times New Roman" w:hAnsi="Times New Roman" w:cs="Times New Roman"/>
+          <w:sz w:val="24"/>
+          <w:szCs w:val="24"/>
+        </w:rPr>
+      </w:pPr>
+      <w:r>
+        <w:rPr>
+          <w:rFonts w:ascii="Times New Roman" w:hAnsi="Times New Roman" w:cs="Times New Roman"/>
+          <w:b/>
+          <w:bCs/>
+          <w:sz w:val="24"/>
+          <w:szCs w:val="24"/>
+        </w:rPr>
+        <w:t>Conclusion.</w:t>
+      </w:r>
+    </w:p>
+    <w:p>
+      <w:pPr>
+        <w:jc w:val="both"/>
+        <w:rPr>
+          <w:rFonts w:ascii="Times New Roman" w:hAnsi="Times New Roman" w:cs="Times New Roman"/>
+          <w:sz w:val="24"/>
+          <w:szCs w:val="24"/>
+        </w:rPr>
+      </w:pPr>
+    </w:p>
+    <w:p>
+      <w:pPr>
+        <w:jc w:val="both"/>
+        <w:rPr>
+          <w:rFonts w:ascii="Times New Roman" w:hAnsi="Times New Roman" w:cs="Times New Roman"/>
+          <w:sz w:val="24"/>
+          <w:szCs w:val="24"/>
+        </w:rPr>
+      </w:pPr>
+      <w:r>
+        <w:rPr>
+          <w:rFonts w:ascii="Times New Roman" w:hAnsi="Times New Roman" w:cs="Times New Roman"/>
+          <w:sz w:val="24"/>
+          <w:szCs w:val="24"/>
+        </w:rPr>
+        <w:t>Example format</w:t>
+      </w:r>
+    </w:p>
+    <w:p>
+      <w:pPr>
+        <w:jc w:val="both"/>
+      </w:pPr>
+      <w:hyperlink r:id="rId4" w:history="1">
+        <w:r>
+          <w:rPr>
+            <w:rStyle w:val="Hyperlink"/>
+          </w:rPr>
+          <w:t>https://bmcmedresmethodol.biomedcentral.com/articles/10.1186/s12874-019-0681-4</w:t>
+        </w:r>
+      </w:hyperlink>
+    </w:p>
+    <w:p>
+      <w:pPr>
+        <w:jc w:val="both"/>
+      </w:pPr>
+      <w:r>
+        <w:t>==================================================================================</w:t>
+      </w:r>
+    </w:p>
+    <w:p>
+      <w:pPr>
+        <w:jc w:val="both"/>
+      </w:pPr>
+      <w:r>
+        <w:t>Written by Jing Wen</w:t>
+      </w:r>
+    </w:p>
+    <w:p>
+      <w:pPr>
+        <w:jc w:val="both"/>
+        <w:rPr>
+          <w:b/>
+        </w:rPr>
+      </w:pPr>
+      <w:r>
+        <w:rPr>
+          <w:b/>
+        </w:rPr>
+        <w:t>Background</w:t>
+      </w:r>
+    </w:p>
+    <w:p>
+      <w:pPr>
+        <w:jc w:val="both"/>
+      </w:pPr>
+      <w:r>
+        <w:t>With the increase and successful implementation of machine learning in various predictive tasks in the real world,</w:t>
+      </w:r>
+      <w:r>
+        <w:t xml:space="preserve"> attracting the interest in the medical field in applying the same technique on available data. </w:t>
+      </w:r>
+      <w:r>
+        <w:t xml:space="preserve">Cardiovascular disease being one of the leading causes of death worldwide, </w:t>
+      </w:r>
+      <w:r>
+        <w:rPr>
+          <w:rFonts w:ascii="Times New Roman" w:hAnsi="Times New Roman" w:cs="Times New Roman"/>
+          <w:sz w:val="24"/>
+          <w:szCs w:val="24"/>
+        </w:rPr>
+        <w:t>a</w:t>
+      </w:r>
+      <w:r>
+        <w:rPr>
+          <w:rFonts w:ascii="Times New Roman" w:hAnsi="Times New Roman" w:cs="Times New Roman"/>
+          <w:sz w:val="24"/>
+          <w:szCs w:val="24"/>
+        </w:rPr>
+        <w:t xml:space="preserve">lthough modern technologies provide accurate diagnosis of </w:t>
+      </w:r>
+      <w:r>
+        <w:rPr>
+          <w:rFonts w:ascii="Times New Roman" w:hAnsi="Times New Roman" w:cs="Times New Roman"/>
+          <w:sz w:val="24"/>
+          <w:szCs w:val="24"/>
+        </w:rPr>
+        <w:t>cardiovascular disease</w:t>
+      </w:r>
+      <w:r>
+        <w:rPr>
+          <w:rFonts w:ascii="Times New Roman" w:hAnsi="Times New Roman" w:cs="Times New Roman"/>
+          <w:sz w:val="24"/>
+          <w:szCs w:val="24"/>
+        </w:rPr>
+        <w:t>,</w:t>
+      </w:r>
+      <w:r>
+        <w:rPr>
+          <w:rFonts w:ascii="Times New Roman" w:hAnsi="Times New Roman" w:cs="Times New Roman"/>
+          <w:sz w:val="24"/>
+          <w:szCs w:val="24"/>
+        </w:rPr>
+        <w:t xml:space="preserve"> most often diagnosis takes too much </w:t>
+      </w:r>
+      <w:r>
+        <w:rPr>
+          <w:rFonts w:ascii="Times New Roman" w:hAnsi="Times New Roman" w:cs="Times New Roman"/>
+          <w:sz w:val="24"/>
+          <w:szCs w:val="24"/>
+        </w:rPr>
+        <w:t>time,</w:t>
+      </w:r>
+      <w:r>
+        <w:rPr>
+          <w:rFonts w:ascii="Times New Roman" w:hAnsi="Times New Roman" w:cs="Times New Roman"/>
+          <w:sz w:val="24"/>
+          <w:szCs w:val="24"/>
+        </w:rPr>
+        <w:t xml:space="preserve"> or </w:t>
+      </w:r>
+      <w:r>
+        <w:rPr>
+          <w:rFonts w:ascii="Times New Roman" w:hAnsi="Times New Roman" w:cs="Times New Roman"/>
+          <w:sz w:val="24"/>
+          <w:szCs w:val="24"/>
+        </w:rPr>
+        <w:t>it is too late.</w:t>
+      </w:r>
+      <w:r>
+        <w:rPr>
+          <w:rFonts w:ascii="Times New Roman" w:hAnsi="Times New Roman" w:cs="Times New Roman"/>
+          <w:sz w:val="24"/>
+          <w:szCs w:val="24"/>
+        </w:rPr>
+        <w:t xml:space="preserve"> </w:t>
+      </w:r>
+      <w:r>
+        <w:rPr>
+          <w:rFonts w:ascii="Times New Roman" w:hAnsi="Times New Roman" w:cs="Times New Roman"/>
+          <w:sz w:val="24"/>
+          <w:szCs w:val="24"/>
+        </w:rPr>
+        <w:t xml:space="preserve">Since </w:t>
+      </w:r>
+      <w:r>
+        <w:rPr>
+          <w:rFonts w:ascii="Times New Roman" w:hAnsi="Times New Roman" w:cs="Times New Roman"/>
+          <w:sz w:val="24"/>
+          <w:szCs w:val="24"/>
+        </w:rPr>
+        <w:t>identifying people at-risk would enable early prevention and treatment, which is often preferable than the previous.</w:t>
+      </w:r>
+      <w:r>
+        <w:rPr>
+          <w:rFonts w:ascii="Times New Roman" w:hAnsi="Times New Roman" w:cs="Times New Roman"/>
+          <w:sz w:val="24"/>
+          <w:szCs w:val="24"/>
+        </w:rPr>
+        <w:t xml:space="preserve"> By</w:t>
+      </w:r>
+      <w:r>
+        <w:t xml:space="preserve"> using openly available software and public domain data</w:t>
+      </w:r>
+      <w:r>
+        <w:t>,</w:t>
+      </w:r>
+      <w:r>
+        <w:t xml:space="preserve"> machine learning techniques</w:t>
+      </w:r>
+      <w:r>
+        <w:t xml:space="preserve"> implementation and evaluation will be done</w:t>
+      </w:r>
       <w:bookmarkStart w:id="0" w:name="_GoBack"/>
       <w:bookmarkEnd w:id="0"/>
       <w:r>
-        <w:rPr>
-          <w:rFonts w:ascii="Times New Roman" w:hAnsi="Times New Roman" w:cs="Times New Roman"/>
-          <w:sz w:val="24"/>
-          <w:szCs w:val="24"/>
-        </w:rPr>
-        <w:t xml:space="preserve"> along with standard statistical tests like ANOVA, Chi-Square, T-Test, etc, for selecting best attributes.</w:t>
-      </w:r>
-    </w:p>
-    <w:p>
-      <w:pPr>
-        <w:jc w:val="both"/>
-        <w:rPr>
-          <w:rFonts w:ascii="Times New Roman" w:hAnsi="Times New Roman" w:cs="Times New Roman"/>
-          <w:sz w:val="24"/>
-          <w:szCs w:val="24"/>
-        </w:rPr>
-      </w:pPr>
-      <w:r>
-        <w:rPr>
-          <w:rFonts w:ascii="Times New Roman" w:hAnsi="Times New Roman" w:cs="Times New Roman"/>
-          <w:b/>
-          <w:bCs/>
-          <w:sz w:val="24"/>
-          <w:szCs w:val="24"/>
-        </w:rPr>
-        <w:t>Results.</w:t>
-      </w:r>
-    </w:p>
-    <w:p>
-      <w:pPr>
-        <w:jc w:val="both"/>
-        <w:rPr>
-          <w:rFonts w:ascii="Times New Roman" w:hAnsi="Times New Roman" w:cs="Times New Roman"/>
-          <w:sz w:val="24"/>
-          <w:szCs w:val="24"/>
-        </w:rPr>
-      </w:pPr>
-      <w:r>
-        <w:rPr>
-          <w:rFonts w:ascii="Times New Roman" w:hAnsi="Times New Roman" w:cs="Times New Roman"/>
-          <w:b/>
-          <w:bCs/>
-          <w:sz w:val="24"/>
-          <w:szCs w:val="24"/>
-        </w:rPr>
-        <w:t>Conclusion.</w:t>
-      </w:r>
-    </w:p>
-    <w:p>
-      <w:pPr>
-        <w:jc w:val="both"/>
-        <w:rPr>
-          <w:rFonts w:ascii="Times New Roman" w:hAnsi="Times New Roman" w:cs="Times New Roman"/>
-          <w:sz w:val="24"/>
-          <w:szCs w:val="24"/>
-        </w:rPr>
-      </w:pPr>
+        <w:t xml:space="preserve"> to </w:t>
+      </w:r>
+      <w:r>
+        <w:rPr>
+          <w:rFonts w:ascii="Times New Roman" w:hAnsi="Times New Roman" w:cs="Times New Roman"/>
+          <w:sz w:val="24"/>
+          <w:szCs w:val="24"/>
+        </w:rPr>
+        <w:t>serve this purpose</w:t>
+      </w:r>
+      <w:r>
+        <w:rPr>
+          <w:rFonts w:ascii="Times New Roman" w:hAnsi="Times New Roman" w:cs="Times New Roman"/>
+          <w:sz w:val="24"/>
+          <w:szCs w:val="24"/>
+        </w:rPr>
+        <w:t>.</w:t>
+      </w:r>
+    </w:p>
+    <w:p>
+      <w:pPr>
+        <w:jc w:val="both"/>
+        <w:rPr>
+          <w:b/>
+        </w:rPr>
+      </w:pPr>
+      <w:r>
+        <w:rPr>
+          <w:b/>
+        </w:rPr>
+        <w:t>Aim</w:t>
+      </w:r>
+      <w:r>
+        <w:rPr>
+          <w:b/>
+        </w:rPr>
+        <w:t xml:space="preserve"> (Mostly similar)</w:t>
+      </w:r>
+    </w:p>
+    <w:p>
+      <w:pPr>
+        <w:jc w:val="both"/>
+        <w:rPr>
+          <w:rFonts w:ascii="Times New Roman" w:hAnsi="Times New Roman" w:cs="Times New Roman"/>
+          <w:sz w:val="24"/>
+          <w:szCs w:val="24"/>
+        </w:rPr>
+      </w:pPr>
+      <w:r>
+        <w:rPr>
+          <w:rFonts w:ascii="Times New Roman" w:hAnsi="Times New Roman" w:cs="Times New Roman"/>
+          <w:sz w:val="24"/>
+          <w:szCs w:val="24"/>
+        </w:rPr>
+        <w:t xml:space="preserve">Our goal is to </w:t>
+      </w:r>
+      <w:r>
+        <w:rPr>
+          <w:rFonts w:ascii="Times New Roman" w:hAnsi="Times New Roman" w:cs="Times New Roman"/>
+          <w:sz w:val="24"/>
+          <w:szCs w:val="24"/>
+        </w:rPr>
+        <w:t xml:space="preserve">create a predictive model that can </w:t>
+      </w:r>
+      <w:r>
+        <w:rPr>
+          <w:rFonts w:ascii="Times New Roman" w:hAnsi="Times New Roman" w:cs="Times New Roman"/>
+          <w:sz w:val="24"/>
+          <w:szCs w:val="24"/>
+        </w:rPr>
+        <w:t xml:space="preserve">predict the risk of developing </w:t>
+      </w:r>
+      <w:r>
+        <w:rPr>
+          <w:rFonts w:ascii="Times New Roman" w:hAnsi="Times New Roman" w:cs="Times New Roman"/>
+          <w:sz w:val="24"/>
+          <w:szCs w:val="24"/>
+        </w:rPr>
+        <w:t xml:space="preserve">cardiovascular </w:t>
+      </w:r>
+      <w:r>
+        <w:rPr>
+          <w:rFonts w:ascii="Times New Roman" w:hAnsi="Times New Roman" w:cs="Times New Roman"/>
+          <w:sz w:val="24"/>
+          <w:szCs w:val="24"/>
+        </w:rPr>
+        <w:t>disease</w:t>
+      </w:r>
+      <w:r>
+        <w:rPr>
+          <w:rFonts w:ascii="Times New Roman" w:hAnsi="Times New Roman" w:cs="Times New Roman"/>
+          <w:sz w:val="24"/>
+          <w:szCs w:val="24"/>
+        </w:rPr>
+        <w:t xml:space="preserve"> in patients</w:t>
+      </w:r>
+      <w:r>
+        <w:rPr>
+          <w:rFonts w:ascii="Times New Roman" w:hAnsi="Times New Roman" w:cs="Times New Roman"/>
+          <w:sz w:val="24"/>
+          <w:szCs w:val="24"/>
+        </w:rPr>
+        <w:t>, with an accuracy rate over 80%, based on some easily obtainable medical records such as age, gender, BMI, blood glucose, cholesterol, levels of physical activity, alcohol consumption, smoking habit, etc.</w:t>
+      </w:r>
+    </w:p>
+    <w:p>
+      <w:pPr>
+        <w:jc w:val="both"/>
+      </w:pPr>
+    </w:p>
+    <w:p>
+      <w:pPr>
+        <w:jc w:val="both"/>
+        <w:rPr>
+          <w:b/>
+        </w:rPr>
+      </w:pPr>
+      <w:r>
+        <w:rPr>
+          <w:b/>
+        </w:rPr>
+        <w:t>Methods</w:t>
+      </w:r>
+    </w:p>
+    <w:p>
+      <w:pPr>
+        <w:jc w:val="both"/>
+      </w:pPr>
+      <w:r>
+        <w:t>Demonstration on the usage of machine learning algorithms</w:t>
+      </w:r>
+      <w:r>
+        <w:t xml:space="preserve"> in building predictive models for cardiovascular diseases diagnosis using descriptions of data records. The algorithms chosen are</w:t>
+      </w:r>
+      <w:r>
+        <w:t xml:space="preserve"> Naïve </w:t>
+      </w:r>
+      <w:r>
+        <w:lastRenderedPageBreak/>
+        <w:t>Bayes and Decision Tree</w:t>
+      </w:r>
+      <w:r>
+        <w:t xml:space="preserve"> along with standard statistical test XXX in selecting the best attributes. The dataset used is obtained from a publicly available source, Kaggle will be split randomly into training and testing samples.</w:t>
+      </w:r>
+    </w:p>
+    <w:p>
+      <w:pPr>
+        <w:jc w:val="both"/>
+      </w:pPr>
+      <w:r>
+        <w:t>Algorithms are trained using the data from the training sample before using the test sample to predict the target where identification of presence or absence of cardiovascular disease in patients are done. Performance of the predictive models is completed using matrices such as accuracy, recall, precision and f1-score. The steps using in the algorithm development using open-source tools R will be provided in this paper.</w:t>
+      </w:r>
+    </w:p>
+    <w:p>
+      <w:pPr>
+        <w:jc w:val="both"/>
+        <w:rPr>
+          <w:b/>
+        </w:rPr>
+      </w:pPr>
+      <w:r>
+        <w:rPr>
+          <w:b/>
+        </w:rPr>
+        <w:t>Results</w:t>
+      </w:r>
+    </w:p>
+    <w:p>
+      <w:pPr>
+        <w:jc w:val="both"/>
+      </w:pPr>
+    </w:p>
+    <w:p>
+      <w:pPr>
+        <w:jc w:val="both"/>
+        <w:rPr>
+          <w:rFonts w:ascii="Times New Roman" w:hAnsi="Times New Roman" w:cs="Times New Roman"/>
+          <w:b/>
+          <w:sz w:val="24"/>
+          <w:szCs w:val="24"/>
+        </w:rPr>
+      </w:pPr>
+      <w:r>
+        <w:rPr>
+          <w:b/>
+        </w:rPr>
+        <w:t>Conclusion</w:t>
+      </w:r>
     </w:p>
     <w:sectPr>
       <w:pgSz w:w="11906" w:h="16838"/>
@@ -283,7 +655,7 @@
       </w:pPr>
     </w:pPrDefault>
   </w:docDefaults>
-  <w:latentStyles w:defLockedState="0" w:defUIPriority="99" w:defSemiHidden="0" w:defUnhideWhenUsed="0" w:defQFormat="0" w:count="376">
+  <w:latentStyles w:defLockedState="0" w:defUIPriority="99" w:defSemiHidden="0" w:defUnhideWhenUsed="0" w:defQFormat="0" w:count="375">
     <w:lsdException w:name="Normal" w:uiPriority="0" w:qFormat="1"/>
     <w:lsdException w:name="heading 1" w:uiPriority="9" w:qFormat="1"/>
     <w:lsdException w:name="heading 2" w:semiHidden="1" w:uiPriority="9" w:unhideWhenUsed="1" w:qFormat="1"/>
@@ -659,7 +1031,6 @@
     <w:lsdException w:name="Smart Hyperlink" w:semiHidden="1" w:unhideWhenUsed="1"/>
     <w:lsdException w:name="Hashtag" w:semiHidden="1" w:unhideWhenUsed="1"/>
     <w:lsdException w:name="Unresolved Mention" w:semiHidden="1" w:unhideWhenUsed="1"/>
-    <w:lsdException w:name="Smart Link" w:semiHidden="1" w:unhideWhenUsed="1"/>
   </w:latentStyles>
   <w:style w:type="paragraph" w:default="1" w:styleId="Normal">
     <w:name w:val="Normal"/>
@@ -691,6 +1062,18 @@
     <w:uiPriority w:val="99"/>
     <w:semiHidden/>
     <w:unhideWhenUsed/>
+  </w:style>
+  <w:style w:type="character" w:styleId="Hyperlink">
+    <w:name w:val="Hyperlink"/>
+    <w:basedOn w:val="DefaultParagraphFont"/>
+    <w:uiPriority w:val="99"/>
+    <w:semiHidden/>
+    <w:unhideWhenUsed/>
+    <w:rsid w:val="00751959"/>
+    <w:rPr>
+      <w:color w:val="0000FF"/>
+      <w:u w:val="single"/>
+    </w:rPr>
   </w:style>
 </w:styles>
 </file>

</xml_diff>